<commit_message>
D3 docs - LM-07
</commit_message>
<xml_diff>
--- a/Day3/07-Lm-tf-user_data.docx
+++ b/Day3/07-Lm-tf-user_data.docx
@@ -4,15 +4,7 @@
   <w:body>
     <w:p>
       <w:r>
-        <w:t xml:space="preserve">This LM is to install the nginx on </w:t>
-      </w:r>
-      <w:proofErr w:type="gramStart"/>
-      <w:r>
-        <w:t>the ec2</w:t>
-      </w:r>
-      <w:proofErr w:type="gramEnd"/>
-      <w:r>
-        <w:t>.</w:t>
+        <w:t>This LM is to install the nginx on the ec2.</w:t>
       </w:r>
     </w:p>
     <w:p/>
@@ -25,15 +17,7 @@
         </w:numPr>
       </w:pPr>
       <w:r>
-        <w:t xml:space="preserve">Add </w:t>
-      </w:r>
-      <w:proofErr w:type="spellStart"/>
-      <w:r>
-        <w:t>userdata</w:t>
-      </w:r>
-      <w:proofErr w:type="spellEnd"/>
-      <w:r>
-        <w:t xml:space="preserve"> in the ec2-instance module</w:t>
+        <w:t>Add userdata in the ec2-instance module</w:t>
       </w:r>
     </w:p>
     <w:p>
@@ -129,15 +113,7 @@
         </w:numPr>
       </w:pPr>
       <w:r>
-        <w:t xml:space="preserve">Enabled public </w:t>
-      </w:r>
-      <w:proofErr w:type="spellStart"/>
-      <w:r>
-        <w:t>ip</w:t>
-      </w:r>
-      <w:proofErr w:type="spellEnd"/>
-      <w:r>
-        <w:t xml:space="preserve"> in the ec2-instance module</w:t>
+        <w:t>Enabled public ip in the ec2-instance module</w:t>
       </w:r>
     </w:p>
     <w:p>
@@ -191,15 +167,7 @@
         </w:numPr>
       </w:pPr>
       <w:r>
-        <w:t xml:space="preserve">Add </w:t>
-      </w:r>
-      <w:proofErr w:type="spellStart"/>
-      <w:r>
-        <w:t>userdata</w:t>
-      </w:r>
-      <w:proofErr w:type="spellEnd"/>
-      <w:r>
-        <w:t xml:space="preserve"> value in the main.tf </w:t>
+        <w:t xml:space="preserve">Add userdata value in the main.tf </w:t>
       </w:r>
     </w:p>
     <w:p>
@@ -303,21 +271,12 @@
           <w:iCs/>
         </w:rPr>
       </w:pPr>
-      <w:proofErr w:type="gramStart"/>
       <w:r>
         <w:rPr>
           <w:i/>
           <w:iCs/>
         </w:rPr>
-        <w:t>#!/</w:t>
-      </w:r>
-      <w:proofErr w:type="gramEnd"/>
-      <w:r>
-        <w:rPr>
-          <w:i/>
-          <w:iCs/>
-        </w:rPr>
-        <w:t>bin/bash</w:t>
+        <w:t>#!/bin/bash</w:t>
       </w:r>
     </w:p>
     <w:p>
@@ -363,43 +322,25 @@
           <w:iCs/>
         </w:rPr>
       </w:pPr>
-      <w:proofErr w:type="spellStart"/>
       <w:r>
         <w:rPr>
           <w:i/>
           <w:iCs/>
         </w:rPr>
-        <w:t>systemctl</w:t>
-      </w:r>
-      <w:proofErr w:type="spellEnd"/>
+        <w:t>systemctl enable nginx</w:t>
+      </w:r>
+    </w:p>
+    <w:p>
+      <w:pPr>
+        <w:spacing w:after="0"/>
+        <w:ind w:left="720"/>
+      </w:pPr>
       <w:r>
         <w:rPr>
           <w:i/>
           <w:iCs/>
         </w:rPr>
-        <w:t xml:space="preserve"> enable nginx</w:t>
-      </w:r>
-    </w:p>
-    <w:p>
-      <w:pPr>
-        <w:spacing w:after="0"/>
-        <w:ind w:left="720"/>
-      </w:pPr>
-      <w:proofErr w:type="spellStart"/>
-      <w:r>
-        <w:rPr>
-          <w:i/>
-          <w:iCs/>
-        </w:rPr>
-        <w:t>systemctl</w:t>
-      </w:r>
-      <w:proofErr w:type="spellEnd"/>
-      <w:r>
-        <w:rPr>
-          <w:i/>
-          <w:iCs/>
-        </w:rPr>
-        <w:t xml:space="preserve"> start nginx</w:t>
+        <w:t>systemctl start nginx</w:t>
       </w:r>
     </w:p>
     <w:p>
@@ -415,13 +356,8 @@
           <w:numId w:val="1"/>
         </w:numPr>
       </w:pPr>
-      <w:proofErr w:type="spellStart"/>
-      <w:r>
-        <w:t>Jenkinsfile</w:t>
-      </w:r>
-      <w:proofErr w:type="spellEnd"/>
-      <w:r>
-        <w:t xml:space="preserve"> data </w:t>
+      <w:r>
+        <w:t xml:space="preserve">Jenkinsfile data </w:t>
       </w:r>
     </w:p>
     <w:p>
@@ -487,6 +423,46 @@
       <w:pPr>
         <w:pStyle w:val="ListParagraph"/>
       </w:pPr>
+      <w:r>
+        <w:t>stage('Cleanup Workspace') {</w:t>
+      </w:r>
+    </w:p>
+    <w:p>
+      <w:pPr>
+        <w:pStyle w:val="ListParagraph"/>
+      </w:pPr>
+      <w:r>
+        <w:t>      steps {</w:t>
+      </w:r>
+    </w:p>
+    <w:p>
+      <w:pPr>
+        <w:pStyle w:val="ListParagraph"/>
+      </w:pPr>
+      <w:r>
+        <w:t>        deleteDir()</w:t>
+      </w:r>
+    </w:p>
+    <w:p>
+      <w:pPr>
+        <w:pStyle w:val="ListParagraph"/>
+      </w:pPr>
+      <w:r>
+        <w:t>      }</w:t>
+      </w:r>
+    </w:p>
+    <w:p>
+      <w:pPr>
+        <w:pStyle w:val="ListParagraph"/>
+      </w:pPr>
+      <w:r>
+        <w:t>    }</w:t>
+      </w:r>
+    </w:p>
+    <w:p>
+      <w:pPr>
+        <w:pStyle w:val="ListParagraph"/>
+      </w:pPr>
     </w:p>
     <w:p>
       <w:pPr>
@@ -502,23 +478,10 @@
         </w:numPr>
       </w:pPr>
       <w:r>
-        <w:t xml:space="preserve">Delete </w:t>
-      </w:r>
-      <w:proofErr w:type="gramStart"/>
-      <w:r>
-        <w:t>the .module</w:t>
-      </w:r>
-      <w:proofErr w:type="gramEnd"/>
-      <w:r>
-        <w:t xml:space="preserve"> in </w:t>
-      </w:r>
-      <w:proofErr w:type="gramStart"/>
-      <w:r>
-        <w:t>the .terraform</w:t>
-      </w:r>
-      <w:proofErr w:type="gramEnd"/>
-      <w:r>
-        <w:t xml:space="preserve"> </w:t>
+        <w:t xml:space="preserve">Delete the .module in the .terraform </w:t>
+      </w:r>
+      <w:r>
+        <w:t xml:space="preserve"> in the capstone repo</w:t>
       </w:r>
     </w:p>
     <w:p>
@@ -530,17 +493,7 @@
         </w:numPr>
       </w:pPr>
       <w:r>
-        <w:t xml:space="preserve">Terraform </w:t>
-      </w:r>
-      <w:proofErr w:type="spellStart"/>
-      <w:proofErr w:type="gramStart"/>
-      <w:r>
-        <w:t>init</w:t>
-      </w:r>
-      <w:proofErr w:type="spellEnd"/>
-      <w:proofErr w:type="gramEnd"/>
-      <w:r>
-        <w:t xml:space="preserve"> </w:t>
+        <w:t xml:space="preserve">Terraform init </w:t>
       </w:r>
     </w:p>
     <w:p>
@@ -552,21 +505,11 @@
         </w:numPr>
       </w:pPr>
       <w:r>
-        <w:t xml:space="preserve">Terraform </w:t>
-      </w:r>
-      <w:proofErr w:type="gramStart"/>
-      <w:r>
-        <w:t xml:space="preserve">destroy </w:t>
-      </w:r>
-      <w:r>
-        <w:t xml:space="preserve"> </w:t>
-      </w:r>
-      <w:proofErr w:type="spellStart"/>
-      <w:r>
-        <w:t>locallly</w:t>
-      </w:r>
-      <w:proofErr w:type="spellEnd"/>
-      <w:proofErr w:type="gramEnd"/>
+        <w:t xml:space="preserve">Terraform destroy </w:t>
+      </w:r>
+      <w:r>
+        <w:t xml:space="preserve"> locallly</w:t>
+      </w:r>
     </w:p>
     <w:p>
       <w:pPr>
@@ -577,15 +520,7 @@
         </w:numPr>
       </w:pPr>
       <w:r>
-        <w:t xml:space="preserve">Push the </w:t>
-      </w:r>
-      <w:proofErr w:type="gramStart"/>
-      <w:r>
-        <w:t>code ,</w:t>
-      </w:r>
-      <w:proofErr w:type="gramEnd"/>
-      <w:r>
-        <w:t xml:space="preserve"> Jenkins to pick up automatically to apply</w:t>
+        <w:t>Push the code , Jenkins to pick up automatically to apply</w:t>
       </w:r>
     </w:p>
     <w:sectPr>

</xml_diff>